<commit_message>
Updates for my voice
</commit_message>
<xml_diff>
--- a/videos/2-5-debug_UART.docx
+++ b/videos/2-5-debug_UART.docx
@@ -1,6 +1,6 @@
 
 <file path=word/document.xml><?xml version="1.0" encoding="utf-8"?>
-<w:document xmlns:wpc="http://schemas.microsoft.com/office/word/2010/wordprocessingCanvas" xmlns:cx="http://schemas.microsoft.com/office/drawing/2014/chartex" xmlns:cx1="http://schemas.microsoft.com/office/drawing/2015/9/8/chartex" xmlns:cx2="http://schemas.microsoft.com/office/drawing/2015/10/21/chartex" xmlns:cx3="http://schemas.microsoft.com/office/drawing/2016/5/9/chartex" xmlns:cx4="http://schemas.microsoft.com/office/drawing/2016/5/10/chartex" xmlns:cx5="http://schemas.microsoft.com/office/drawing/2016/5/11/chartex" xmlns:cx6="http://schemas.microsoft.com/office/drawing/2016/5/12/chartex" xmlns:cx7="http://schemas.microsoft.com/office/drawing/2016/5/13/chartex" xmlns:cx8="http://schemas.microsoft.com/office/drawing/2016/5/14/chartex" xmlns:mc="http://schemas.openxmlformats.org/markup-compatibility/2006" xmlns:aink="http://schemas.microsoft.com/office/drawing/2016/ink" xmlns:am3d="http://schemas.microsoft.com/office/drawing/2017/model3d" xmlns:o="urn:schemas-microsoft-com:office:office" xmlns:r="http://schemas.openxmlformats.org/officeDocument/2006/relationships" xmlns:m="http://schemas.openxmlformats.org/officeDocument/2006/math" xmlns:v="urn:schemas-microsoft-com:vml" xmlns:wp14="http://schemas.microsoft.com/office/word/2010/wordprocessingDrawing" xmlns:wp="http://schemas.openxmlformats.org/drawingml/2006/wordprocessingDrawing" xmlns:w10="urn:schemas-microsoft-com:office:word" xmlns:w="http://schemas.openxmlformats.org/wordprocessingml/2006/main" xmlns:w14="http://schemas.microsoft.com/office/word/2010/wordml" xmlns:w15="http://schemas.microsoft.com/office/word/2012/wordml" xmlns:w16cid="http://schemas.microsoft.com/office/word/2016/wordml/cid" xmlns:w16se="http://schemas.microsoft.com/office/word/2015/wordml/symex" xmlns:wpg="http://schemas.microsoft.com/office/word/2010/wordprocessingGroup" xmlns:wpi="http://schemas.microsoft.com/office/word/2010/wordprocessingInk" xmlns:wne="http://schemas.microsoft.com/office/word/2006/wordml" xmlns:wps="http://schemas.microsoft.com/office/word/2010/wordprocessingShape" mc:Ignorable="w14 w15 w16se w16cid wp14">
+<w:document xmlns:wpc="http://schemas.microsoft.com/office/word/2010/wordprocessingCanvas" xmlns:mo="http://schemas.microsoft.com/office/mac/office/2008/main" xmlns:mc="http://schemas.openxmlformats.org/markup-compatibility/2006" xmlns:mv="urn:schemas-microsoft-com:mac:vml" xmlns:o="urn:schemas-microsoft-com:office:office" xmlns:r="http://schemas.openxmlformats.org/officeDocument/2006/relationships" xmlns:m="http://schemas.openxmlformats.org/officeDocument/2006/math" xmlns:v="urn:schemas-microsoft-com:vml" xmlns:wp14="http://schemas.microsoft.com/office/word/2010/wordprocessingDrawing" xmlns:wp="http://schemas.openxmlformats.org/drawingml/2006/wordprocessingDrawing" xmlns:w10="urn:schemas-microsoft-com:office:word" xmlns:w="http://schemas.openxmlformats.org/wordprocessingml/2006/main" xmlns:w14="http://schemas.microsoft.com/office/word/2010/wordml" xmlns:w15="http://schemas.microsoft.com/office/word/2012/wordml" xmlns:wpg="http://schemas.microsoft.com/office/word/2010/wordprocessingGroup" xmlns:wpi="http://schemas.microsoft.com/office/word/2010/wordprocessingInk" xmlns:wne="http://schemas.microsoft.com/office/word/2006/wordml" xmlns:wps="http://schemas.microsoft.com/office/word/2010/wordprocessingShape" mc:Ignorable="w14 w15 wp14">
   <w:body>
     <w:p>
       <w:pPr>
@@ -48,13 +48,53 @@
         <w:rPr>
           <w:rFonts w:ascii="Arial" w:hAnsi="Arial" w:cs="Arial"/>
         </w:rPr>
-        <w:t xml:space="preserve">In this video, we </w:t>
-      </w:r>
-      <w:r>
-        <w:rPr>
-          <w:rFonts w:ascii="Arial" w:hAnsi="Arial" w:cs="Arial"/>
-        </w:rPr>
-        <w:t>are going to use the built in UART to display information to a terminal window.</w:t>
+        <w:t xml:space="preserve">In this video, </w:t>
+      </w:r>
+      <w:r>
+        <w:rPr>
+          <w:rFonts w:ascii="Arial" w:hAnsi="Arial" w:cs="Arial"/>
+        </w:rPr>
+        <w:t>I am</w:t>
+      </w:r>
+      <w:r>
+        <w:rPr>
+          <w:rFonts w:ascii="Arial" w:hAnsi="Arial" w:cs="Arial"/>
+        </w:rPr>
+        <w:t xml:space="preserve"> going to use the built in UART to display information to a terminal window</w:t>
+      </w:r>
+      <w:r>
+        <w:rPr>
+          <w:rFonts w:ascii="Arial" w:hAnsi="Arial" w:cs="Arial"/>
+        </w:rPr>
+        <w:t xml:space="preserve">…. You </w:t>
+      </w:r>
+      <w:proofErr w:type="gramStart"/>
+      <w:r>
+        <w:rPr>
+          <w:rFonts w:ascii="Arial" w:hAnsi="Arial" w:cs="Arial"/>
+        </w:rPr>
+        <w:t>know..</w:t>
+      </w:r>
+      <w:proofErr w:type="gramEnd"/>
+      <w:r>
+        <w:rPr>
+          <w:rFonts w:ascii="Arial" w:hAnsi="Arial" w:cs="Arial"/>
+        </w:rPr>
+        <w:t xml:space="preserve"> </w:t>
+      </w:r>
+      <w:proofErr w:type="spellStart"/>
+      <w:r>
+        <w:rPr>
+          <w:rFonts w:ascii="Arial" w:hAnsi="Arial" w:cs="Arial"/>
+        </w:rPr>
+        <w:t>printf</w:t>
+      </w:r>
+      <w:proofErr w:type="spellEnd"/>
+      <w:r>
+        <w:rPr>
+          <w:rFonts w:ascii="Arial" w:hAnsi="Arial" w:cs="Arial"/>
+        </w:rPr>
+        <w:t xml:space="preserve"> debugging that we all like to do</w:t>
       </w:r>
     </w:p>
     <w:p>
@@ -68,7 +108,13 @@
         <w:rPr>
           <w:rFonts w:ascii="Arial" w:hAnsi="Arial" w:cs="Arial"/>
         </w:rPr>
-        <w:t>We will add information to the blinking LED project so let’s start by copying the 02_blinkled project to 03_bl</w:t>
+        <w:t>I</w:t>
+      </w:r>
+      <w:r>
+        <w:rPr>
+          <w:rFonts w:ascii="Arial" w:hAnsi="Arial" w:cs="Arial"/>
+        </w:rPr>
+        <w:t xml:space="preserve"> will add information to the blinking LED project so let’s start by copying the 02_blinkled project to 03_bl</w:t>
       </w:r>
       <w:r>
         <w:rPr>
@@ -96,13 +142,35 @@
         </w:rPr>
         <w:t>In 03</w:t>
       </w:r>
-      <w:bookmarkStart w:id="0" w:name="_GoBack"/>
-      <w:bookmarkEnd w:id="0"/>
-      <w:r>
-        <w:rPr>
-          <w:rFonts w:ascii="Arial" w:hAnsi="Arial" w:cs="Arial"/>
-        </w:rPr>
-        <w:t>_blinkled_print.c we are going to add statements that will print LED OFF or LED ON whenever the LED changes.</w:t>
+      <w:r>
+        <w:rPr>
+          <w:rFonts w:ascii="Arial" w:hAnsi="Arial" w:cs="Arial"/>
+        </w:rPr>
+        <w:t xml:space="preserve">_blinkled_print.c </w:t>
+      </w:r>
+      <w:r>
+        <w:rPr>
+          <w:rFonts w:ascii="Arial" w:hAnsi="Arial" w:cs="Arial"/>
+        </w:rPr>
+        <w:t>I</w:t>
+      </w:r>
+      <w:r>
+        <w:rPr>
+          <w:rFonts w:ascii="Arial" w:hAnsi="Arial" w:cs="Arial"/>
+        </w:rPr>
+        <w:t xml:space="preserve"> </w:t>
+      </w:r>
+      <w:r>
+        <w:rPr>
+          <w:rFonts w:ascii="Arial" w:hAnsi="Arial" w:cs="Arial"/>
+        </w:rPr>
+        <w:t>am</w:t>
+      </w:r>
+      <w:r>
+        <w:rPr>
+          <w:rFonts w:ascii="Arial" w:hAnsi="Arial" w:cs="Arial"/>
+        </w:rPr>
+        <w:t xml:space="preserve"> going to add statements that will print LED OFF or LED ON whenever the LED changes.</w:t>
       </w:r>
     </w:p>
     <w:p>
@@ -122,7 +190,13 @@
         <w:rPr>
           <w:rFonts w:ascii="Arial" w:hAnsi="Arial" w:cs="Arial"/>
         </w:rPr>
-        <w:t>The interface is configured and started by default.</w:t>
+        <w:t>The interface is co</w:t>
+      </w:r>
+      <w:r>
+        <w:rPr>
+          <w:rFonts w:ascii="Arial" w:hAnsi="Arial" w:cs="Arial"/>
+        </w:rPr>
+        <w:t>nfigured and started by default (remember those platform file ….)</w:t>
       </w:r>
     </w:p>
     <w:p>
@@ -296,7 +370,19 @@
         <w:rPr>
           <w:rFonts w:ascii="Arial" w:hAnsi="Arial" w:cs="Arial"/>
         </w:rPr>
-        <w:t>If you don’t include the new line character – backslash n – the line will not print to the terminal until the buffer is full.</w:t>
+        <w:t xml:space="preserve">If you don’t include the new line character – backslash n – the line will not print to the terminal until the </w:t>
+      </w:r>
+      <w:r>
+        <w:rPr>
+          <w:rFonts w:ascii="Arial" w:hAnsi="Arial" w:cs="Arial"/>
+        </w:rPr>
+        <w:t xml:space="preserve">internal </w:t>
+      </w:r>
+      <w:r>
+        <w:rPr>
+          <w:rFonts w:ascii="Arial" w:hAnsi="Arial" w:cs="Arial"/>
+        </w:rPr>
+        <w:t>buffer is full.</w:t>
       </w:r>
     </w:p>
     <w:p>
@@ -310,7 +396,19 @@
         <w:rPr>
           <w:rFonts w:ascii="Arial" w:hAnsi="Arial" w:cs="Arial"/>
         </w:rPr>
-        <w:t xml:space="preserve">OK, so now that we have added the printing functions to our project, let’s program the kit. </w:t>
+        <w:t xml:space="preserve">OK, so now that </w:t>
+      </w:r>
+      <w:r>
+        <w:rPr>
+          <w:rFonts w:ascii="Arial" w:hAnsi="Arial" w:cs="Arial"/>
+        </w:rPr>
+        <w:t>I</w:t>
+      </w:r>
+      <w:r>
+        <w:rPr>
+          <w:rFonts w:ascii="Arial" w:hAnsi="Arial" w:cs="Arial"/>
+        </w:rPr>
+        <w:t xml:space="preserve"> have added the printing functions to our project, let’s program the kit. </w:t>
       </w:r>
     </w:p>
     <w:p>
@@ -324,7 +422,19 @@
         <w:rPr>
           <w:rFonts w:ascii="Arial" w:hAnsi="Arial" w:cs="Arial"/>
         </w:rPr>
-        <w:t>Once it is programmed, we will open a terminal window. In this case, I’m using putty, but you can use any terminal emulator that you like. You may need to look in the device manager to determine the COM port that is being used by the kit. In my case it is COM8. The baud rate is 115200.</w:t>
+        <w:t xml:space="preserve">Once it is programmed, </w:t>
+      </w:r>
+      <w:r>
+        <w:rPr>
+          <w:rFonts w:ascii="Arial" w:hAnsi="Arial" w:cs="Arial"/>
+        </w:rPr>
+        <w:t>I</w:t>
+      </w:r>
+      <w:r>
+        <w:rPr>
+          <w:rFonts w:ascii="Arial" w:hAnsi="Arial" w:cs="Arial"/>
+        </w:rPr>
+        <w:t xml:space="preserve"> will open a terminal window. In this case, I’m using putty, but you can use any terminal emulator that you like. You may need to look in the device manager to determine the COM port that is being used by the kit. In my case it is COM8. The baud rate is 115200.</w:t>
       </w:r>
     </w:p>
     <w:p>
@@ -408,7 +518,45 @@
         <w:rPr>
           <w:rFonts w:ascii="Arial" w:hAnsi="Arial" w:cs="Arial"/>
         </w:rPr>
-        <w:t xml:space="preserve"> function that we call at the beginning of our application.</w:t>
+        <w:t xml:space="preserve"> function that </w:t>
+      </w:r>
+      <w:r>
+        <w:rPr>
+          <w:rFonts w:ascii="Arial" w:hAnsi="Arial" w:cs="Arial"/>
+        </w:rPr>
+        <w:t>I</w:t>
+      </w:r>
+      <w:r>
+        <w:rPr>
+          <w:rFonts w:ascii="Arial" w:hAnsi="Arial" w:cs="Arial"/>
+        </w:rPr>
+        <w:t xml:space="preserve"> call</w:t>
+      </w:r>
+      <w:r>
+        <w:rPr>
+          <w:rFonts w:ascii="Arial" w:hAnsi="Arial" w:cs="Arial"/>
+        </w:rPr>
+        <w:t>ed</w:t>
+      </w:r>
+      <w:r>
+        <w:rPr>
+          <w:rFonts w:ascii="Arial" w:hAnsi="Arial" w:cs="Arial"/>
+        </w:rPr>
+        <w:t xml:space="preserve"> at the beginning of </w:t>
+      </w:r>
+      <w:r>
+        <w:rPr>
+          <w:rFonts w:ascii="Arial" w:hAnsi="Arial" w:cs="Arial"/>
+        </w:rPr>
+        <w:t xml:space="preserve">the </w:t>
+      </w:r>
+      <w:bookmarkStart w:id="0" w:name="_GoBack"/>
+      <w:bookmarkEnd w:id="0"/>
+      <w:r>
+        <w:rPr>
+          <w:rFonts w:ascii="Arial" w:hAnsi="Arial" w:cs="Arial"/>
+        </w:rPr>
+        <w:t>application.</w:t>
       </w:r>
     </w:p>
     <w:p>
@@ -422,6 +570,7 @@
         <w:rPr>
           <w:rFonts w:ascii="Arial" w:hAnsi="Arial" w:cs="Arial"/>
         </w:rPr>
+        <w:lastRenderedPageBreak/>
         <w:t xml:space="preserve">In the next video, I’ll show you how to </w:t>
       </w:r>
       <w:r>
@@ -460,7 +609,6 @@
         <w:rPr>
           <w:rFonts w:ascii="Arial" w:hAnsi="Arial" w:cs="Arial"/>
         </w:rPr>
-        <w:lastRenderedPageBreak/>
         <w:t xml:space="preserve">You can post your comments and question in our </w:t>
       </w:r>
       <w:proofErr w:type="spellStart"/>
@@ -509,8 +657,8 @@
 </file>
 
 <file path=word/numbering.xml><?xml version="1.0" encoding="utf-8"?>
-<w:numbering xmlns:wpc="http://schemas.microsoft.com/office/word/2010/wordprocessingCanvas" xmlns:cx="http://schemas.microsoft.com/office/drawing/2014/chartex" xmlns:cx1="http://schemas.microsoft.com/office/drawing/2015/9/8/chartex" xmlns:cx2="http://schemas.microsoft.com/office/drawing/2015/10/21/chartex" xmlns:cx3="http://schemas.microsoft.com/office/drawing/2016/5/9/chartex" xmlns:cx4="http://schemas.microsoft.com/office/drawing/2016/5/10/chartex" xmlns:cx5="http://schemas.microsoft.com/office/drawing/2016/5/11/chartex" xmlns:cx6="http://schemas.microsoft.com/office/drawing/2016/5/12/chartex" xmlns:cx7="http://schemas.microsoft.com/office/drawing/2016/5/13/chartex" xmlns:cx8="http://schemas.microsoft.com/office/drawing/2016/5/14/chartex" xmlns:mc="http://schemas.openxmlformats.org/markup-compatibility/2006" xmlns:aink="http://schemas.microsoft.com/office/drawing/2016/ink" xmlns:am3d="http://schemas.microsoft.com/office/drawing/2017/model3d" xmlns:o="urn:schemas-microsoft-com:office:office" xmlns:r="http://schemas.openxmlformats.org/officeDocument/2006/relationships" xmlns:m="http://schemas.openxmlformats.org/officeDocument/2006/math" xmlns:v="urn:schemas-microsoft-com:vml" xmlns:wp14="http://schemas.microsoft.com/office/word/2010/wordprocessingDrawing" xmlns:wp="http://schemas.openxmlformats.org/drawingml/2006/wordprocessingDrawing" xmlns:w10="urn:schemas-microsoft-com:office:word" xmlns:w="http://schemas.openxmlformats.org/wordprocessingml/2006/main" xmlns:w14="http://schemas.microsoft.com/office/word/2010/wordml" xmlns:w15="http://schemas.microsoft.com/office/word/2012/wordml" xmlns:w16cid="http://schemas.microsoft.com/office/word/2016/wordml/cid" xmlns:w16se="http://schemas.microsoft.com/office/word/2015/wordml/symex" xmlns:wpg="http://schemas.microsoft.com/office/word/2010/wordprocessingGroup" xmlns:wpi="http://schemas.microsoft.com/office/word/2010/wordprocessingInk" xmlns:wne="http://schemas.microsoft.com/office/word/2006/wordml" xmlns:wps="http://schemas.microsoft.com/office/word/2010/wordprocessingShape" mc:Ignorable="w14 w15 w16se w16cid wp14">
-  <w:abstractNum w:abstractNumId="0" w15:restartNumberingAfterBreak="0">
+<w:numbering xmlns:wpc="http://schemas.microsoft.com/office/word/2010/wordprocessingCanvas" xmlns:mo="http://schemas.microsoft.com/office/mac/office/2008/main" xmlns:mc="http://schemas.openxmlformats.org/markup-compatibility/2006" xmlns:mv="urn:schemas-microsoft-com:mac:vml" xmlns:o="urn:schemas-microsoft-com:office:office" xmlns:r="http://schemas.openxmlformats.org/officeDocument/2006/relationships" xmlns:m="http://schemas.openxmlformats.org/officeDocument/2006/math" xmlns:v="urn:schemas-microsoft-com:vml" xmlns:wp14="http://schemas.microsoft.com/office/word/2010/wordprocessingDrawing" xmlns:wp="http://schemas.openxmlformats.org/drawingml/2006/wordprocessingDrawing" xmlns:w10="urn:schemas-microsoft-com:office:word" xmlns:w="http://schemas.openxmlformats.org/wordprocessingml/2006/main" xmlns:w14="http://schemas.microsoft.com/office/word/2010/wordml" xmlns:w15="http://schemas.microsoft.com/office/word/2012/wordml" xmlns:wpg="http://schemas.microsoft.com/office/word/2010/wordprocessingGroup" xmlns:wpi="http://schemas.microsoft.com/office/word/2010/wordprocessingInk" xmlns:wne="http://schemas.microsoft.com/office/word/2006/wordml" xmlns:wps="http://schemas.microsoft.com/office/word/2010/wordprocessingShape" mc:Ignorable="w14 w15 wp14">
+  <w:abstractNum w:abstractNumId="0">
     <w:nsid w:val="05EB3F5A"/>
     <w:multiLevelType w:val="hybridMultilevel"/>
     <w:tmpl w:val="F50EC004"/>
@@ -599,7 +747,7 @@
       </w:pPr>
     </w:lvl>
   </w:abstractNum>
-  <w:abstractNum w:abstractNumId="1" w15:restartNumberingAfterBreak="0">
+  <w:abstractNum w:abstractNumId="1">
     <w:nsid w:val="08F13F33"/>
     <w:multiLevelType w:val="hybridMultilevel"/>
     <w:tmpl w:val="7B5C1BA0"/>
@@ -712,7 +860,7 @@
       </w:rPr>
     </w:lvl>
   </w:abstractNum>
-  <w:abstractNum w:abstractNumId="2" w15:restartNumberingAfterBreak="0">
+  <w:abstractNum w:abstractNumId="2">
     <w:nsid w:val="0DD02367"/>
     <w:multiLevelType w:val="hybridMultilevel"/>
     <w:tmpl w:val="1DD49528"/>
@@ -801,7 +949,7 @@
       </w:pPr>
     </w:lvl>
   </w:abstractNum>
-  <w:abstractNum w:abstractNumId="3" w15:restartNumberingAfterBreak="0">
+  <w:abstractNum w:abstractNumId="3">
     <w:nsid w:val="30B12B24"/>
     <w:multiLevelType w:val="hybridMultilevel"/>
     <w:tmpl w:val="B380BDF6"/>
@@ -890,7 +1038,7 @@
       </w:pPr>
     </w:lvl>
   </w:abstractNum>
-  <w:abstractNum w:abstractNumId="4" w15:restartNumberingAfterBreak="0">
+  <w:abstractNum w:abstractNumId="4">
     <w:nsid w:val="33D83351"/>
     <w:multiLevelType w:val="hybridMultilevel"/>
     <w:tmpl w:val="D408F350"/>
@@ -976,7 +1124,7 @@
       </w:pPr>
     </w:lvl>
   </w:abstractNum>
-  <w:abstractNum w:abstractNumId="5" w15:restartNumberingAfterBreak="0">
+  <w:abstractNum w:abstractNumId="5">
     <w:nsid w:val="62923EDB"/>
     <w:multiLevelType w:val="hybridMultilevel"/>
     <w:tmpl w:val="270092A6"/>
@@ -1089,7 +1237,7 @@
       </w:rPr>
     </w:lvl>
   </w:abstractNum>
-  <w:abstractNum w:abstractNumId="6" w15:restartNumberingAfterBreak="0">
+  <w:abstractNum w:abstractNumId="6">
     <w:nsid w:val="67D937A2"/>
     <w:multiLevelType w:val="hybridMultilevel"/>
     <w:tmpl w:val="DE52939C"/>
@@ -1178,7 +1326,7 @@
       </w:pPr>
     </w:lvl>
   </w:abstractNum>
-  <w:abstractNum w:abstractNumId="7" w15:restartNumberingAfterBreak="0">
+  <w:abstractNum w:abstractNumId="7">
     <w:nsid w:val="692D3D95"/>
     <w:multiLevelType w:val="hybridMultilevel"/>
     <w:tmpl w:val="AB9296A2"/>
@@ -1267,7 +1415,7 @@
       </w:pPr>
     </w:lvl>
   </w:abstractNum>
-  <w:abstractNum w:abstractNumId="8" w15:restartNumberingAfterBreak="0">
+  <w:abstractNum w:abstractNumId="8">
     <w:nsid w:val="6B810AAD"/>
     <w:multiLevelType w:val="hybridMultilevel"/>
     <w:tmpl w:val="23F6F432"/>
@@ -1387,7 +1535,7 @@
 </file>
 
 <file path=word/styles.xml><?xml version="1.0" encoding="utf-8"?>
-<w:styles xmlns:mc="http://schemas.openxmlformats.org/markup-compatibility/2006" xmlns:r="http://schemas.openxmlformats.org/officeDocument/2006/relationships" xmlns:w="http://schemas.openxmlformats.org/wordprocessingml/2006/main" xmlns:w14="http://schemas.microsoft.com/office/word/2010/wordml" xmlns:w15="http://schemas.microsoft.com/office/word/2012/wordml" xmlns:w16cid="http://schemas.microsoft.com/office/word/2016/wordml/cid" xmlns:w16se="http://schemas.microsoft.com/office/word/2015/wordml/symex" mc:Ignorable="w14 w15 w16se w16cid">
+<w:styles xmlns:mc="http://schemas.openxmlformats.org/markup-compatibility/2006" xmlns:r="http://schemas.openxmlformats.org/officeDocument/2006/relationships" xmlns:w="http://schemas.openxmlformats.org/wordprocessingml/2006/main" xmlns:w14="http://schemas.microsoft.com/office/word/2010/wordml" xmlns:w15="http://schemas.microsoft.com/office/word/2012/wordml" mc:Ignorable="w14 w15">
   <w:docDefaults>
     <w:rPrDefault>
       <w:rPr>
@@ -1399,7 +1547,7 @@
     </w:rPrDefault>
     <w:pPrDefault/>
   </w:docDefaults>
-  <w:latentStyles w:defLockedState="0" w:defUIPriority="99" w:defSemiHidden="0" w:defUnhideWhenUsed="0" w:defQFormat="0" w:count="375">
+  <w:latentStyles w:defLockedState="0" w:defUIPriority="99" w:defSemiHidden="0" w:defUnhideWhenUsed="0" w:defQFormat="0" w:count="382">
     <w:lsdException w:name="Normal" w:uiPriority="0" w:qFormat="1"/>
     <w:lsdException w:name="heading 1" w:uiPriority="9" w:qFormat="1"/>
     <w:lsdException w:name="heading 2" w:semiHidden="1" w:uiPriority="9" w:unhideWhenUsed="1" w:qFormat="1"/>

</xml_diff>